<commit_message>
update dilation and erosion
</commit_message>
<xml_diff>
--- a/HW4/R06944023_HW4.docx
+++ b/HW4/R06944023_HW4.docx
@@ -275,19 +275,14 @@
       </w:r>
     </w:p>
     <w:p>
-      <w:pPr>
-        <w:rPr>
-          <w:rFonts w:hint="eastAsia"/>
-        </w:rPr>
-      </w:pPr>
       <w:r>
         <w:rPr>
           <w:noProof/>
         </w:rPr>
         <w:drawing>
-          <wp:inline distT="0" distB="0" distL="0" distR="0" wp14:anchorId="30A9638A" wp14:editId="358EE907">
-            <wp:extent cx="3133725" cy="1933575"/>
-            <wp:effectExtent l="0" t="0" r="9525" b="9525"/>
+          <wp:inline distT="0" distB="0" distL="0" distR="0" wp14:anchorId="21B14E9C" wp14:editId="13576960">
+            <wp:extent cx="4572000" cy="1381125"/>
+            <wp:effectExtent l="0" t="0" r="0" b="9525"/>
             <wp:docPr id="1" name="圖片 1"/>
             <wp:cNvGraphicFramePr>
               <a:graphicFrameLocks xmlns:a="http://schemas.openxmlformats.org/drawingml/2006/main" noChangeAspect="1"/>
@@ -308,7 +303,7 @@
                   <pic:spPr>
                     <a:xfrm>
                       <a:off x="0" y="0"/>
-                      <a:ext cx="3133725" cy="1933575"/>
+                      <a:ext cx="4572000" cy="1381125"/>
                     </a:xfrm>
                     <a:prstGeom prst="rect">
                       <a:avLst/>
@@ -363,20 +358,15 @@
       </w:r>
     </w:p>
     <w:p>
-      <w:pPr>
-        <w:rPr>
-          <w:rFonts w:hint="eastAsia"/>
-        </w:rPr>
-      </w:pPr>
       <w:r>
         <w:rPr>
           <w:noProof/>
         </w:rPr>
         <w:drawing>
-          <wp:inline distT="0" distB="0" distL="0" distR="0" wp14:anchorId="59F58FCD" wp14:editId="70013BCE">
-            <wp:extent cx="2238375" cy="476250"/>
-            <wp:effectExtent l="0" t="0" r="9525" b="0"/>
-            <wp:docPr id="3" name="圖片 3"/>
+          <wp:inline distT="0" distB="0" distL="0" distR="0" wp14:anchorId="04F6D8CE" wp14:editId="3B22512C">
+            <wp:extent cx="5274310" cy="553085"/>
+            <wp:effectExtent l="0" t="0" r="2540" b="0"/>
+            <wp:docPr id="2" name="圖片 2"/>
             <wp:cNvGraphicFramePr>
               <a:graphicFrameLocks xmlns:a="http://schemas.openxmlformats.org/drawingml/2006/main" noChangeAspect="1"/>
             </wp:cNvGraphicFramePr>
@@ -396,7 +386,7 @@
                   <pic:spPr>
                     <a:xfrm>
                       <a:off x="0" y="0"/>
-                      <a:ext cx="2238375" cy="476250"/>
+                      <a:ext cx="5274310" cy="553085"/>
                     </a:xfrm>
                     <a:prstGeom prst="rect">
                       <a:avLst/>
@@ -488,19 +478,7 @@
         <w:rPr>
           <w:rFonts w:hint="eastAsia"/>
         </w:rPr>
-        <w:t>步驟</w:t>
-      </w:r>
-      <w:r>
-        <w:rPr>
-          <w:rFonts w:hint="eastAsia"/>
-        </w:rPr>
-        <w:t>二</w:t>
-      </w:r>
-      <w:r>
-        <w:rPr>
-          <w:rFonts w:hint="eastAsia"/>
-        </w:rPr>
-        <w:t>的結果</w:t>
+        <w:t>步驟二的結果</w:t>
       </w:r>
       <w:r>
         <w:rPr>
@@ -512,25 +490,25 @@
         <w:rPr>
           <w:rFonts w:hint="eastAsia"/>
         </w:rPr>
-        <w:t>相加，得到新的</w:t>
-      </w:r>
-      <w:r>
-        <w:rPr>
-          <w:rFonts w:hint="eastAsia"/>
-        </w:rPr>
-        <w:t>row</w:t>
-      </w:r>
-      <w:r>
-        <w:rPr>
-          <w:rFonts w:hint="eastAsia"/>
-        </w:rPr>
-        <w:t>與</w:t>
-      </w:r>
-      <w:r>
-        <w:rPr>
-          <w:rFonts w:hint="eastAsia"/>
-        </w:rPr>
-        <w:t>column</w:t>
+        <w:t>相加，得到</w:t>
+      </w:r>
+      <w:r>
+        <w:rPr>
+          <w:rFonts w:hint="eastAsia"/>
+        </w:rPr>
+        <w:t>dilation</w:t>
+      </w:r>
+      <w:r>
+        <w:rPr>
+          <w:rFonts w:hint="eastAsia"/>
+        </w:rPr>
+        <w:t>後的座標，並將值設為</w:t>
+      </w:r>
+      <w:r>
+        <w:rPr>
+          <w:rFonts w:hint="eastAsia"/>
+        </w:rPr>
+        <w:t>255</w:t>
       </w:r>
     </w:p>
     <w:p>
@@ -539,10 +517,10 @@
           <w:noProof/>
         </w:rPr>
         <w:drawing>
-          <wp:inline distT="0" distB="0" distL="0" distR="0" wp14:anchorId="72EFC817" wp14:editId="0916B29E">
-            <wp:extent cx="3181350" cy="1724025"/>
-            <wp:effectExtent l="0" t="0" r="0" b="9525"/>
-            <wp:docPr id="4" name="圖片 4"/>
+          <wp:inline distT="0" distB="0" distL="0" distR="0" wp14:anchorId="6DA6C420" wp14:editId="16B3A292">
+            <wp:extent cx="5274310" cy="1892935"/>
+            <wp:effectExtent l="0" t="0" r="2540" b="0"/>
+            <wp:docPr id="15" name="圖片 15"/>
             <wp:cNvGraphicFramePr>
               <a:graphicFrameLocks xmlns:a="http://schemas.openxmlformats.org/drawingml/2006/main" noChangeAspect="1"/>
             </wp:cNvGraphicFramePr>
@@ -562,7 +540,7 @@
                   <pic:spPr>
                     <a:xfrm>
                       <a:off x="0" y="0"/>
-                      <a:ext cx="3181350" cy="1724025"/>
+                      <a:ext cx="5274310" cy="1892935"/>
                     </a:xfrm>
                     <a:prstGeom prst="rect">
                       <a:avLst/>
@@ -576,86 +554,59 @@
       </w:r>
     </w:p>
     <w:p>
-      <w:pPr>
-        <w:tabs>
-          <w:tab w:val="left" w:pos="7500"/>
-        </w:tabs>
-      </w:pPr>
-      <w:r>
-        <w:rPr>
-          <w:rFonts w:hint="eastAsia"/>
-        </w:rPr>
-        <w:t xml:space="preserve">4) </w:t>
-      </w:r>
-      <w:r>
-        <w:rPr>
-          <w:rFonts w:hint="eastAsia"/>
-        </w:rPr>
-        <w:t>將</w:t>
-      </w:r>
-      <w:r>
-        <w:rPr>
-          <w:rFonts w:hint="eastAsia"/>
-        </w:rPr>
-        <w:t>步驟</w:t>
-      </w:r>
-      <w:proofErr w:type="gramStart"/>
-      <w:r>
-        <w:rPr>
-          <w:rFonts w:hint="eastAsia"/>
-        </w:rPr>
-        <w:t>三</w:t>
-      </w:r>
-      <w:proofErr w:type="gramEnd"/>
-      <w:r>
-        <w:rPr>
-          <w:rFonts w:hint="eastAsia"/>
-        </w:rPr>
-        <w:t>得到的</w:t>
-      </w:r>
-      <w:r>
-        <w:rPr>
-          <w:rFonts w:hint="eastAsia"/>
-        </w:rPr>
-        <w:t>row</w:t>
-      </w:r>
-      <w:r>
-        <w:rPr>
-          <w:rFonts w:hint="eastAsia"/>
-        </w:rPr>
-        <w:t>與</w:t>
-      </w:r>
-      <w:r>
-        <w:rPr>
-          <w:rFonts w:hint="eastAsia"/>
-        </w:rPr>
-        <w:t>column</w:t>
-      </w:r>
-      <w:r>
-        <w:rPr>
-          <w:rFonts w:hint="eastAsia"/>
-        </w:rPr>
-        <w:t>的位置設為白色，其他設為黑色</w:t>
-      </w:r>
-      <w:r>
-        <w:tab/>
-      </w:r>
-    </w:p>
-    <w:p>
-      <w:pPr>
-        <w:tabs>
-          <w:tab w:val="left" w:pos="7500"/>
-        </w:tabs>
-      </w:pPr>
+      <w:r>
+        <w:rPr>
+          <w:rFonts w:hint="eastAsia"/>
+        </w:rPr>
+        <w:t>結果</w:t>
+      </w:r>
+      <w:r>
+        <w:rPr>
+          <w:rFonts w:hint="eastAsia"/>
+        </w:rPr>
+        <w:t xml:space="preserve">: </w:t>
+      </w:r>
+      <w:r>
+        <w:rPr>
+          <w:rFonts w:hint="eastAsia"/>
+        </w:rPr>
+        <w:t>左邊為二元化</w:t>
+      </w:r>
+      <w:r>
+        <w:rPr>
+          <w:rFonts w:hint="eastAsia"/>
+        </w:rPr>
+        <w:t xml:space="preserve"> </w:t>
+      </w:r>
+      <w:r>
+        <w:rPr>
+          <w:rFonts w:hint="eastAsia"/>
+        </w:rPr>
+        <w:t>右邊為</w:t>
+      </w:r>
+      <w:r>
+        <w:rPr>
+          <w:rFonts w:hint="eastAsia"/>
+        </w:rPr>
+        <w:t>dilation</w:t>
+      </w:r>
+      <w:r>
+        <w:rPr>
+          <w:rFonts w:hint="eastAsia"/>
+        </w:rPr>
+        <w:t>的結果</w:t>
+      </w:r>
+    </w:p>
+    <w:p>
       <w:r>
         <w:rPr>
           <w:noProof/>
         </w:rPr>
         <w:drawing>
-          <wp:inline distT="0" distB="0" distL="0" distR="0" wp14:anchorId="0B87BCF7" wp14:editId="64427EB5">
-            <wp:extent cx="4419600" cy="1047750"/>
-            <wp:effectExtent l="0" t="0" r="0" b="0"/>
-            <wp:docPr id="5" name="圖片 5"/>
+          <wp:inline distT="0" distB="0" distL="0" distR="0" wp14:anchorId="29797DBD" wp14:editId="59DF0A64">
+            <wp:extent cx="1972506" cy="1938258"/>
+            <wp:effectExtent l="0" t="0" r="8890" b="5080"/>
+            <wp:docPr id="6" name="圖片 6"/>
             <wp:cNvGraphicFramePr>
               <a:graphicFrameLocks xmlns:a="http://schemas.openxmlformats.org/drawingml/2006/main" noChangeAspect="1"/>
             </wp:cNvGraphicFramePr>
@@ -675,7 +626,7 @@
                   <pic:spPr>
                     <a:xfrm>
                       <a:off x="0" y="0"/>
-                      <a:ext cx="4419600" cy="1047750"/>
+                      <a:ext cx="2010781" cy="1975869"/>
                     </a:xfrm>
                     <a:prstGeom prst="rect">
                       <a:avLst/>
@@ -687,62 +638,15 @@
           </wp:inline>
         </w:drawing>
       </w:r>
-    </w:p>
-    <w:p>
-      <w:r>
-        <w:rPr>
-          <w:rFonts w:hint="eastAsia"/>
-        </w:rPr>
-        <w:t>結果</w:t>
-      </w:r>
-      <w:r>
-        <w:rPr>
-          <w:rFonts w:hint="eastAsia"/>
-        </w:rPr>
-        <w:t xml:space="preserve">: </w:t>
-      </w:r>
-      <w:r>
-        <w:rPr>
-          <w:rFonts w:hint="eastAsia"/>
-        </w:rPr>
-        <w:t>左邊為二元化</w:t>
-      </w:r>
-      <w:r>
-        <w:rPr>
-          <w:rFonts w:hint="eastAsia"/>
-        </w:rPr>
-        <w:t xml:space="preserve"> </w:t>
-      </w:r>
-      <w:r>
-        <w:rPr>
-          <w:rFonts w:hint="eastAsia"/>
-        </w:rPr>
-        <w:t>右邊為</w:t>
-      </w:r>
-      <w:r>
-        <w:rPr>
-          <w:rFonts w:hint="eastAsia"/>
-        </w:rPr>
-        <w:t>dilation</w:t>
-      </w:r>
-      <w:r>
-        <w:rPr>
-          <w:rFonts w:hint="eastAsia"/>
-        </w:rPr>
-        <w:t>的結果</w:t>
-      </w:r>
-    </w:p>
-    <w:p>
       <w:r>
         <w:rPr>
           <w:noProof/>
         </w:rPr>
-        <w:lastRenderedPageBreak/>
         <w:drawing>
-          <wp:inline distT="0" distB="0" distL="0" distR="0" wp14:anchorId="29797DBD" wp14:editId="59DF0A64">
-            <wp:extent cx="2558416" cy="2513998"/>
-            <wp:effectExtent l="0" t="0" r="0" b="635"/>
-            <wp:docPr id="6" name="圖片 6"/>
+          <wp:inline distT="0" distB="0" distL="0" distR="0" wp14:anchorId="77FC61BE" wp14:editId="0DC1E0F0">
+            <wp:extent cx="2009214" cy="1919146"/>
+            <wp:effectExtent l="0" t="0" r="0" b="5080"/>
+            <wp:docPr id="14" name="圖片 14"/>
             <wp:cNvGraphicFramePr>
               <a:graphicFrameLocks xmlns:a="http://schemas.openxmlformats.org/drawingml/2006/main" noChangeAspect="1"/>
             </wp:cNvGraphicFramePr>
@@ -762,7 +666,7 @@
                   <pic:spPr>
                     <a:xfrm>
                       <a:off x="0" y="0"/>
-                      <a:ext cx="2570967" cy="2526331"/>
+                      <a:ext cx="2022117" cy="1931470"/>
                     </a:xfrm>
                     <a:prstGeom prst="rect">
                       <a:avLst/>
@@ -774,15 +678,225 @@
           </wp:inline>
         </w:drawing>
       </w:r>
+    </w:p>
+    <w:p>
+      <w:pPr>
+        <w:rPr>
+          <w:rFonts w:ascii="Times New Roman" w:hAnsi="Times New Roman" w:cs="Times New Roman"/>
+        </w:rPr>
+      </w:pPr>
+      <w:r>
+        <w:rPr>
+          <w:rFonts w:hint="eastAsia"/>
+        </w:rPr>
+        <w:lastRenderedPageBreak/>
+        <w:t xml:space="preserve">2. </w:t>
+      </w:r>
+      <w:r>
+        <w:rPr>
+          <w:rFonts w:ascii="Times New Roman" w:hAnsi="Times New Roman" w:cs="Times New Roman" w:hint="eastAsia"/>
+        </w:rPr>
+        <w:t>實做</w:t>
+      </w:r>
+      <w:r>
+        <w:rPr>
+          <w:rFonts w:ascii="Times New Roman" w:hAnsi="Times New Roman" w:cs="Times New Roman"/>
+        </w:rPr>
+        <w:t xml:space="preserve">binary morphological </w:t>
+      </w:r>
+      <w:r>
+        <w:rPr>
+          <w:rFonts w:ascii="Times New Roman" w:hAnsi="Times New Roman" w:cs="Times New Roman" w:hint="eastAsia"/>
+        </w:rPr>
+        <w:t xml:space="preserve">erosion </w:t>
+      </w:r>
+    </w:p>
+    <w:p>
+      <w:pPr>
+        <w:rPr>
+          <w:rFonts w:ascii="Times New Roman" w:hAnsi="Times New Roman" w:cs="Times New Roman"/>
+        </w:rPr>
+      </w:pPr>
+      <w:r>
+        <w:rPr>
+          <w:rFonts w:ascii="Times New Roman" w:hAnsi="Times New Roman" w:cs="Times New Roman" w:hint="eastAsia"/>
+        </w:rPr>
+        <w:t>做法</w:t>
+      </w:r>
+      <w:r>
+        <w:rPr>
+          <w:rFonts w:ascii="Times New Roman" w:hAnsi="Times New Roman" w:cs="Times New Roman" w:hint="eastAsia"/>
+        </w:rPr>
+        <w:t>:</w:t>
+      </w:r>
+    </w:p>
+    <w:p>
+      <w:pPr>
+        <w:rPr>
+          <w:rFonts w:ascii="Times New Roman" w:hAnsi="Times New Roman" w:cs="Times New Roman" w:hint="eastAsia"/>
+        </w:rPr>
+      </w:pPr>
+      <w:r>
+        <w:rPr>
+          <w:rFonts w:ascii="Times New Roman" w:hAnsi="Times New Roman" w:cs="Times New Roman"/>
+        </w:rPr>
+        <w:t xml:space="preserve">1) </w:t>
+      </w:r>
+      <w:r>
+        <w:rPr>
+          <w:rFonts w:ascii="Times New Roman" w:hAnsi="Times New Roman" w:cs="Times New Roman" w:hint="eastAsia"/>
+        </w:rPr>
+        <w:t>同</w:t>
+      </w:r>
+      <w:r>
+        <w:rPr>
+          <w:rFonts w:ascii="Times New Roman" w:hAnsi="Times New Roman" w:cs="Times New Roman" w:hint="eastAsia"/>
+        </w:rPr>
+        <w:t xml:space="preserve">dilation </w:t>
+      </w:r>
+      <w:r>
+        <w:rPr>
+          <w:rFonts w:ascii="Times New Roman" w:hAnsi="Times New Roman" w:cs="Times New Roman" w:hint="eastAsia"/>
+        </w:rPr>
+        <w:t>的步驟一跟</w:t>
+      </w:r>
+      <w:proofErr w:type="gramStart"/>
+      <w:r>
+        <w:rPr>
+          <w:rFonts w:ascii="Times New Roman" w:hAnsi="Times New Roman" w:cs="Times New Roman" w:hint="eastAsia"/>
+        </w:rPr>
+        <w:t>二</w:t>
+      </w:r>
+      <w:proofErr w:type="gramEnd"/>
+      <w:r>
+        <w:rPr>
+          <w:rFonts w:ascii="Times New Roman" w:hAnsi="Times New Roman" w:cs="Times New Roman" w:hint="eastAsia"/>
+        </w:rPr>
+        <w:t>，使用白點的位置和</w:t>
+      </w:r>
+      <w:r>
+        <w:rPr>
+          <w:rFonts w:ascii="Times New Roman" w:hAnsi="Times New Roman" w:cs="Times New Roman" w:hint="eastAsia"/>
+        </w:rPr>
+        <w:t>struct</w:t>
+      </w:r>
+      <w:r>
+        <w:rPr>
+          <w:rFonts w:ascii="Times New Roman" w:hAnsi="Times New Roman" w:cs="Times New Roman"/>
+        </w:rPr>
+        <w:t>ur</w:t>
+      </w:r>
+      <w:r>
+        <w:rPr>
+          <w:rFonts w:ascii="Times New Roman" w:hAnsi="Times New Roman" w:cs="Times New Roman" w:hint="eastAsia"/>
+        </w:rPr>
+        <w:t>ing ele</w:t>
+      </w:r>
+      <w:r>
+        <w:rPr>
+          <w:rFonts w:ascii="Times New Roman" w:hAnsi="Times New Roman" w:cs="Times New Roman"/>
+        </w:rPr>
+        <w:t>ment</w:t>
+      </w:r>
+    </w:p>
+    <w:p>
+      <w:pPr>
+        <w:rPr>
+          <w:rFonts w:ascii="Times New Roman" w:hAnsi="Times New Roman" w:cs="Times New Roman"/>
+        </w:rPr>
+      </w:pPr>
+      <w:r>
+        <w:rPr>
+          <w:rFonts w:ascii="Times New Roman" w:hAnsi="Times New Roman" w:cs="Times New Roman" w:hint="eastAsia"/>
+        </w:rPr>
+        <w:t xml:space="preserve">2) </w:t>
+      </w:r>
+      <w:r>
+        <w:rPr>
+          <w:rFonts w:ascii="Times New Roman" w:hAnsi="Times New Roman" w:cs="Times New Roman" w:hint="eastAsia"/>
+        </w:rPr>
+        <w:t>針對</w:t>
+      </w:r>
+      <w:proofErr w:type="spellStart"/>
+      <w:r>
+        <w:rPr>
+          <w:rFonts w:ascii="Times New Roman" w:hAnsi="Times New Roman" w:cs="Times New Roman"/>
+        </w:rPr>
+        <w:t>ero</w:t>
+      </w:r>
+      <w:proofErr w:type="spellEnd"/>
+      <w:r>
+        <w:rPr>
+          <w:rFonts w:ascii="Times New Roman" w:hAnsi="Times New Roman" w:cs="Times New Roman" w:hint="eastAsia"/>
+        </w:rPr>
+        <w:t>向量裡是白色</w:t>
+      </w:r>
+      <w:r>
+        <w:rPr>
+          <w:rFonts w:ascii="Times New Roman" w:hAnsi="Times New Roman" w:cs="Times New Roman" w:hint="eastAsia"/>
+        </w:rPr>
+        <w:t>(value=255)</w:t>
+      </w:r>
+      <w:r>
+        <w:rPr>
+          <w:rFonts w:ascii="Times New Roman" w:hAnsi="Times New Roman" w:cs="Times New Roman" w:hint="eastAsia"/>
+        </w:rPr>
+        <w:t>的每</w:t>
+      </w:r>
+      <w:proofErr w:type="gramStart"/>
+      <w:r>
+        <w:rPr>
+          <w:rFonts w:ascii="Times New Roman" w:hAnsi="Times New Roman" w:cs="Times New Roman" w:hint="eastAsia"/>
+        </w:rPr>
+        <w:t>個</w:t>
+      </w:r>
+      <w:proofErr w:type="gramEnd"/>
+      <w:r>
+        <w:rPr>
+          <w:rFonts w:ascii="Times New Roman" w:hAnsi="Times New Roman" w:cs="Times New Roman" w:hint="eastAsia"/>
+        </w:rPr>
+        <w:t>位置，確認其</w:t>
+      </w:r>
+      <w:r>
+        <w:rPr>
+          <w:rFonts w:ascii="Times New Roman" w:hAnsi="Times New Roman" w:cs="Times New Roman"/>
+        </w:rPr>
+        <w:br/>
+      </w:r>
+      <w:r>
+        <w:rPr>
+          <w:rFonts w:ascii="Times New Roman" w:hAnsi="Times New Roman" w:cs="Times New Roman" w:hint="eastAsia"/>
+        </w:rPr>
+        <w:t>是否也是白色，如果是，就將此點留下來，存在</w:t>
+      </w:r>
+      <w:r>
+        <w:rPr>
+          <w:rFonts w:ascii="Times New Roman" w:hAnsi="Times New Roman" w:cs="Times New Roman" w:hint="eastAsia"/>
+        </w:rPr>
+        <w:t>erosion</w:t>
+      </w:r>
+      <w:r>
+        <w:rPr>
+          <w:rFonts w:ascii="Times New Roman" w:hAnsi="Times New Roman" w:cs="Times New Roman" w:hint="eastAsia"/>
+        </w:rPr>
+        <w:t>向量裡</w:t>
+      </w:r>
+    </w:p>
+    <w:p>
+      <w:pPr>
+        <w:rPr>
+          <w:rFonts w:ascii="Times New Roman" w:hAnsi="Times New Roman" w:cs="Times New Roman"/>
+        </w:rPr>
+      </w:pPr>
       <w:r>
         <w:rPr>
           <w:noProof/>
         </w:rPr>
         <w:drawing>
-          <wp:inline distT="0" distB="0" distL="0" distR="0" wp14:anchorId="525FE937" wp14:editId="7561FE2C">
-            <wp:extent cx="2565156" cy="2470150"/>
-            <wp:effectExtent l="0" t="0" r="6985" b="6350"/>
-            <wp:docPr id="7" name="圖片 7"/>
+          <wp:inline distT="0" distB="0" distL="0" distR="0" wp14:anchorId="7C4944B2" wp14:editId="4AD90D38">
+            <wp:extent cx="5274310" cy="1774190"/>
+            <wp:effectExtent l="0" t="0" r="2540" b="0"/>
+            <wp:docPr id="16" name="圖片 16"/>
             <wp:cNvGraphicFramePr>
               <a:graphicFrameLocks xmlns:a="http://schemas.openxmlformats.org/drawingml/2006/main" noChangeAspect="1"/>
             </wp:cNvGraphicFramePr>
@@ -802,7 +916,7 @@
                   <pic:spPr>
                     <a:xfrm>
                       <a:off x="0" y="0"/>
-                      <a:ext cx="2568438" cy="2473310"/>
+                      <a:ext cx="5274310" cy="1774190"/>
                     </a:xfrm>
                     <a:prstGeom prst="rect">
                       <a:avLst/>
@@ -815,147 +929,120 @@
         </w:drawing>
       </w:r>
     </w:p>
-    <w:p/>
-    <w:p>
-      <w:pPr>
+    <w:p>
+      <w:r>
         <w:rPr>
           <w:rFonts w:ascii="Times New Roman" w:hAnsi="Times New Roman" w:cs="Times New Roman"/>
         </w:rPr>
-      </w:pPr>
-      <w:r>
-        <w:rPr>
-          <w:rFonts w:hint="eastAsia"/>
-        </w:rPr>
-        <w:t xml:space="preserve">2. </w:t>
-      </w:r>
-      <w:r>
-        <w:rPr>
-          <w:rFonts w:ascii="Times New Roman" w:hAnsi="Times New Roman" w:cs="Times New Roman" w:hint="eastAsia"/>
-        </w:rPr>
-        <w:t>實做</w:t>
-      </w:r>
-      <w:r>
-        <w:rPr>
-          <w:rFonts w:ascii="Times New Roman" w:hAnsi="Times New Roman" w:cs="Times New Roman"/>
-        </w:rPr>
-        <w:t xml:space="preserve">binary morphological </w:t>
-      </w:r>
-      <w:r>
-        <w:rPr>
-          <w:rFonts w:ascii="Times New Roman" w:hAnsi="Times New Roman" w:cs="Times New Roman" w:hint="eastAsia"/>
-        </w:rPr>
-        <w:t xml:space="preserve">erosion </w:t>
-      </w:r>
-    </w:p>
-    <w:p>
-      <w:pPr>
-        <w:rPr>
-          <w:rFonts w:ascii="Times New Roman" w:hAnsi="Times New Roman" w:cs="Times New Roman"/>
-        </w:rPr>
-      </w:pPr>
-      <w:r>
-        <w:rPr>
-          <w:rFonts w:ascii="Times New Roman" w:hAnsi="Times New Roman" w:cs="Times New Roman" w:hint="eastAsia"/>
-        </w:rPr>
-        <w:t>做法</w:t>
-      </w:r>
-      <w:r>
-        <w:rPr>
-          <w:rFonts w:ascii="Times New Roman" w:hAnsi="Times New Roman" w:cs="Times New Roman" w:hint="eastAsia"/>
-        </w:rPr>
-        <w:t>:</w:t>
-      </w:r>
-    </w:p>
-    <w:p>
-      <w:pPr>
-        <w:rPr>
-          <w:rFonts w:ascii="Times New Roman" w:hAnsi="Times New Roman" w:cs="Times New Roman"/>
-        </w:rPr>
-      </w:pPr>
-      <w:r>
-        <w:rPr>
-          <w:rFonts w:ascii="Times New Roman" w:hAnsi="Times New Roman" w:cs="Times New Roman"/>
-        </w:rPr>
-        <w:t xml:space="preserve">1) </w:t>
-      </w:r>
-      <w:r>
-        <w:rPr>
-          <w:rFonts w:ascii="Times New Roman" w:hAnsi="Times New Roman" w:cs="Times New Roman" w:hint="eastAsia"/>
-        </w:rPr>
-        <w:t>將</w:t>
-      </w:r>
-      <w:r>
-        <w:rPr>
-          <w:rFonts w:ascii="Times New Roman" w:hAnsi="Times New Roman" w:cs="Times New Roman" w:hint="eastAsia"/>
-        </w:rPr>
-        <w:t>dilation</w:t>
-      </w:r>
-      <w:r>
-        <w:rPr>
-          <w:rFonts w:ascii="Times New Roman" w:hAnsi="Times New Roman" w:cs="Times New Roman" w:hint="eastAsia"/>
-        </w:rPr>
-        <w:t>步驟</w:t>
-      </w:r>
-      <w:proofErr w:type="gramStart"/>
-      <w:r>
-        <w:rPr>
-          <w:rFonts w:ascii="Times New Roman" w:hAnsi="Times New Roman" w:cs="Times New Roman" w:hint="eastAsia"/>
-        </w:rPr>
-        <w:t>一</w:t>
-      </w:r>
-      <w:proofErr w:type="gramEnd"/>
-      <w:r>
-        <w:rPr>
-          <w:rFonts w:ascii="Times New Roman" w:hAnsi="Times New Roman" w:cs="Times New Roman" w:hint="eastAsia"/>
-        </w:rPr>
-        <w:t>求得的</w:t>
-      </w:r>
-      <w:r>
-        <w:rPr>
-          <w:rFonts w:ascii="Times New Roman" w:hAnsi="Times New Roman" w:cs="Times New Roman" w:hint="eastAsia"/>
-        </w:rPr>
-        <w:t>row</w:t>
-      </w:r>
-      <w:r>
-        <w:rPr>
-          <w:rFonts w:ascii="Times New Roman" w:hAnsi="Times New Roman" w:cs="Times New Roman" w:hint="eastAsia"/>
-        </w:rPr>
-        <w:t>與</w:t>
-      </w:r>
-      <w:r>
-        <w:rPr>
-          <w:rFonts w:ascii="Times New Roman" w:hAnsi="Times New Roman" w:cs="Times New Roman" w:hint="eastAsia"/>
-        </w:rPr>
-        <w:t>column</w:t>
-      </w:r>
-      <w:r>
-        <w:rPr>
-          <w:rFonts w:ascii="Times New Roman" w:hAnsi="Times New Roman" w:cs="Times New Roman" w:hint="eastAsia"/>
-        </w:rPr>
-        <w:t>轉換到二維向量</w:t>
-      </w:r>
-      <w:r>
-        <w:rPr>
-          <w:rFonts w:ascii="Times New Roman" w:hAnsi="Times New Roman" w:cs="Times New Roman" w:hint="eastAsia"/>
-        </w:rPr>
-        <w:t>A</w:t>
-      </w:r>
-    </w:p>
-    <w:p>
-      <w:pPr>
-        <w:rPr>
-          <w:rFonts w:ascii="Times New Roman" w:hAnsi="Times New Roman" w:cs="Times New Roman"/>
-        </w:rPr>
-      </w:pPr>
+        <w:t xml:space="preserve">3) </w:t>
+      </w:r>
+      <w:proofErr w:type="spellStart"/>
+      <w:r>
+        <w:rPr>
+          <w:rFonts w:ascii="Times New Roman" w:hAnsi="Times New Roman" w:cs="Times New Roman" w:hint="eastAsia"/>
+        </w:rPr>
+        <w:t>A_left</w:t>
+      </w:r>
+      <w:proofErr w:type="spellEnd"/>
+      <w:r>
+        <w:rPr>
+          <w:rFonts w:ascii="Times New Roman" w:hAnsi="Times New Roman" w:cs="Times New Roman" w:hint="eastAsia"/>
+        </w:rPr>
+        <w:t>就是做完</w:t>
+      </w:r>
+      <w:r>
+        <w:rPr>
+          <w:rFonts w:ascii="Times New Roman" w:hAnsi="Times New Roman" w:cs="Times New Roman" w:hint="eastAsia"/>
+        </w:rPr>
+        <w:t>binary erosion</w:t>
+      </w:r>
+      <w:r>
+        <w:rPr>
+          <w:rFonts w:ascii="Times New Roman" w:hAnsi="Times New Roman" w:cs="Times New Roman" w:hint="eastAsia"/>
+        </w:rPr>
+        <w:t>的結果，</w:t>
+      </w:r>
+      <w:r>
+        <w:rPr>
+          <w:rFonts w:hint="eastAsia"/>
+        </w:rPr>
+        <w:t>左邊為二元化</w:t>
+      </w:r>
+      <w:r>
+        <w:rPr>
+          <w:rFonts w:hint="eastAsia"/>
+        </w:rPr>
+        <w:t xml:space="preserve"> </w:t>
+      </w:r>
+      <w:r>
+        <w:rPr>
+          <w:rFonts w:hint="eastAsia"/>
+        </w:rPr>
+        <w:t>右邊為</w:t>
+      </w:r>
+      <w:r>
+        <w:rPr>
+          <w:rFonts w:ascii="Times New Roman" w:hAnsi="Times New Roman" w:cs="Times New Roman" w:hint="eastAsia"/>
+        </w:rPr>
+        <w:t>erosion</w:t>
+      </w:r>
+      <w:r>
+        <w:rPr>
+          <w:rFonts w:hint="eastAsia"/>
+        </w:rPr>
+        <w:t>的結果</w:t>
+      </w:r>
+    </w:p>
+    <w:p>
       <w:r>
         <w:rPr>
           <w:noProof/>
         </w:rPr>
         <w:drawing>
-          <wp:inline distT="0" distB="0" distL="0" distR="0" wp14:anchorId="00569F3B" wp14:editId="7C12DEC1">
-            <wp:extent cx="2647950" cy="838200"/>
-            <wp:effectExtent l="0" t="0" r="0" b="0"/>
-            <wp:docPr id="8" name="圖片 8"/>
+          <wp:inline distT="0" distB="0" distL="0" distR="0" wp14:anchorId="054EC5AA" wp14:editId="3A01B7CA">
+            <wp:extent cx="2337876" cy="2297286"/>
+            <wp:effectExtent l="0" t="0" r="5715" b="8255"/>
+            <wp:docPr id="11" name="圖片 11"/>
+            <wp:cNvGraphicFramePr>
+              <a:graphicFrameLocks xmlns:a="http://schemas.openxmlformats.org/drawingml/2006/main" noChangeAspect="1"/>
+            </wp:cNvGraphicFramePr>
+            <a:graphic xmlns:a="http://schemas.openxmlformats.org/drawingml/2006/main">
+              <a:graphicData uri="http://schemas.openxmlformats.org/drawingml/2006/picture">
+                <pic:pic xmlns:pic="http://schemas.openxmlformats.org/drawingml/2006/picture">
+                  <pic:nvPicPr>
+                    <pic:cNvPr id="1" name=""/>
+                    <pic:cNvPicPr/>
+                  </pic:nvPicPr>
+                  <pic:blipFill>
+                    <a:blip r:embed="rId7"/>
+                    <a:stretch>
+                      <a:fillRect/>
+                    </a:stretch>
+                  </pic:blipFill>
+                  <pic:spPr>
+                    <a:xfrm>
+                      <a:off x="0" y="0"/>
+                      <a:ext cx="2356336" cy="2315426"/>
+                    </a:xfrm>
+                    <a:prstGeom prst="rect">
+                      <a:avLst/>
+                    </a:prstGeom>
+                  </pic:spPr>
+                </pic:pic>
+              </a:graphicData>
+            </a:graphic>
+          </wp:inline>
+        </w:drawing>
+      </w:r>
+      <w:r>
+        <w:rPr>
+          <w:noProof/>
+        </w:rPr>
+        <w:drawing>
+          <wp:inline distT="0" distB="0" distL="0" distR="0" wp14:anchorId="6899C6B0" wp14:editId="0CEE0F18">
+            <wp:extent cx="2431108" cy="2290534"/>
+            <wp:effectExtent l="0" t="0" r="7620" b="0"/>
+            <wp:docPr id="17" name="圖片 17"/>
             <wp:cNvGraphicFramePr>
               <a:graphicFrameLocks xmlns:a="http://schemas.openxmlformats.org/drawingml/2006/main" noChangeAspect="1"/>
             </wp:cNvGraphicFramePr>
@@ -975,7 +1062,7 @@
                   <pic:spPr>
                     <a:xfrm>
                       <a:off x="0" y="0"/>
-                      <a:ext cx="2647950" cy="838200"/>
+                      <a:ext cx="2433708" cy="2292984"/>
                     </a:xfrm>
                     <a:prstGeom prst="rect">
                       <a:avLst/>
@@ -988,92 +1075,160 @@
         </w:drawing>
       </w:r>
     </w:p>
+    <w:p/>
     <w:p>
       <w:pPr>
         <w:rPr>
-          <w:rFonts w:ascii="Times New Roman" w:hAnsi="Times New Roman" w:cs="Times New Roman"/>
+          <w:rFonts w:hint="eastAsia"/>
         </w:rPr>
       </w:pPr>
-      <w:r>
-        <w:rPr>
-          <w:rFonts w:ascii="Times New Roman" w:hAnsi="Times New Roman" w:cs="Times New Roman" w:hint="eastAsia"/>
-        </w:rPr>
-        <w:t xml:space="preserve">2) </w:t>
-      </w:r>
-      <w:r>
-        <w:rPr>
-          <w:rFonts w:ascii="Times New Roman" w:hAnsi="Times New Roman" w:cs="Times New Roman" w:hint="eastAsia"/>
-        </w:rPr>
-        <w:t>針對</w:t>
-      </w:r>
-      <w:r>
-        <w:rPr>
-          <w:rFonts w:ascii="Times New Roman" w:hAnsi="Times New Roman" w:cs="Times New Roman" w:hint="eastAsia"/>
-        </w:rPr>
-        <w:t>A</w:t>
-      </w:r>
-      <w:r>
-        <w:rPr>
-          <w:rFonts w:ascii="Times New Roman" w:hAnsi="Times New Roman" w:cs="Times New Roman" w:hint="eastAsia"/>
-        </w:rPr>
-        <w:t>向量裡是白色</w:t>
-      </w:r>
-      <w:r>
-        <w:rPr>
-          <w:rFonts w:ascii="Times New Roman" w:hAnsi="Times New Roman" w:cs="Times New Roman" w:hint="eastAsia"/>
-        </w:rPr>
-        <w:t>(value=255)</w:t>
-      </w:r>
-      <w:r>
-        <w:rPr>
-          <w:rFonts w:ascii="Times New Roman" w:hAnsi="Times New Roman" w:cs="Times New Roman" w:hint="eastAsia"/>
-        </w:rPr>
-        <w:t>的每</w:t>
+    </w:p>
+    <w:p>
+      <w:pPr>
+        <w:rPr>
+          <w:rFonts w:hint="eastAsia"/>
+        </w:rPr>
+      </w:pPr>
+      <w:r>
+        <w:rPr>
+          <w:rFonts w:hint="eastAsia"/>
+        </w:rPr>
+        <w:t xml:space="preserve">3. </w:t>
+      </w:r>
+      <w:r>
+        <w:rPr>
+          <w:rFonts w:hint="eastAsia"/>
+        </w:rPr>
+        <w:t>實做</w:t>
+      </w:r>
+      <w:r>
+        <w:rPr>
+          <w:rFonts w:hint="eastAsia"/>
+        </w:rPr>
+        <w:t>hit-and-miss transform</w:t>
+      </w:r>
+    </w:p>
+    <w:p>
+      <w:pPr>
+        <w:rPr>
+          <w:rFonts w:hint="eastAsia"/>
+        </w:rPr>
+      </w:pPr>
+      <w:r>
+        <w:t>*Note:</w:t>
+      </w:r>
+      <w:r>
+        <w:rPr>
+          <w:rFonts w:hint="eastAsia"/>
+        </w:rPr>
+        <w:t xml:space="preserve"> </w:t>
+      </w:r>
+      <w:r>
+        <w:rPr>
+          <w:rFonts w:hint="eastAsia"/>
+        </w:rPr>
+        <w:t>因為</w:t>
+      </w:r>
+      <w:r>
+        <w:rPr>
+          <w:rFonts w:hint="eastAsia"/>
+        </w:rPr>
+        <w:t>hit-and-miss</w:t>
+      </w:r>
+      <w:r>
+        <w:rPr>
+          <w:rFonts w:hint="eastAsia"/>
+        </w:rPr>
+        <w:t>還有</w:t>
+      </w:r>
+      <w:r>
+        <w:rPr>
+          <w:rFonts w:hint="eastAsia"/>
+        </w:rPr>
+        <w:t>open</w:t>
+      </w:r>
+      <w:r>
+        <w:t>ing</w:t>
+      </w:r>
+      <w:r>
+        <w:rPr>
+          <w:rFonts w:hint="eastAsia"/>
+        </w:rPr>
+        <w:t>、</w:t>
+      </w:r>
+      <w:r>
+        <w:rPr>
+          <w:rFonts w:hint="eastAsia"/>
+        </w:rPr>
+        <w:t>closing</w:t>
+      </w:r>
+      <w:r>
+        <w:rPr>
+          <w:rFonts w:hint="eastAsia"/>
+        </w:rPr>
+        <w:t>都會重複利用到</w:t>
+      </w:r>
+      <w:r>
+        <w:rPr>
+          <w:rFonts w:hint="eastAsia"/>
+        </w:rPr>
+        <w:t>dilation</w:t>
+      </w:r>
+      <w:r>
+        <w:rPr>
+          <w:rFonts w:hint="eastAsia"/>
+        </w:rPr>
+        <w:t>和</w:t>
+      </w:r>
+      <w:r>
+        <w:rPr>
+          <w:rFonts w:hint="eastAsia"/>
+        </w:rPr>
+        <w:t>erosion</w:t>
+      </w:r>
+      <w:r>
+        <w:rPr>
+          <w:rFonts w:hint="eastAsia"/>
+        </w:rPr>
+        <w:t>的方法，所以將這兩</w:t>
       </w:r>
       <w:proofErr w:type="gramStart"/>
       <w:r>
         <w:rPr>
-          <w:rFonts w:ascii="Times New Roman" w:hAnsi="Times New Roman" w:cs="Times New Roman" w:hint="eastAsia"/>
+          <w:rFonts w:hint="eastAsia"/>
         </w:rPr>
         <w:t>個</w:t>
       </w:r>
       <w:proofErr w:type="gramEnd"/>
       <w:r>
         <w:rPr>
-          <w:rFonts w:ascii="Times New Roman" w:hAnsi="Times New Roman" w:cs="Times New Roman" w:hint="eastAsia"/>
-        </w:rPr>
-        <w:t>位置，確認其上下左右是否也是白色，如果是，就將此點留下來，存在</w:t>
-      </w:r>
-      <w:proofErr w:type="spellStart"/>
-      <w:r>
-        <w:rPr>
-          <w:rFonts w:ascii="Times New Roman" w:hAnsi="Times New Roman" w:cs="Times New Roman" w:hint="eastAsia"/>
-        </w:rPr>
-        <w:t>A_left</w:t>
-      </w:r>
-      <w:proofErr w:type="spellEnd"/>
-      <w:r>
-        <w:rPr>
-          <w:rFonts w:ascii="Times New Roman" w:hAnsi="Times New Roman" w:cs="Times New Roman" w:hint="eastAsia"/>
-        </w:rPr>
-        <w:t>向量裡</w:t>
-      </w:r>
-    </w:p>
-    <w:p>
-      <w:pPr>
-        <w:rPr>
-          <w:rFonts w:ascii="Times New Roman" w:hAnsi="Times New Roman" w:cs="Times New Roman" w:hint="eastAsia"/>
-        </w:rPr>
-      </w:pPr>
+          <w:rFonts w:hint="eastAsia"/>
+        </w:rPr>
+        <w:t>寫成</w:t>
+      </w:r>
+      <w:r>
+        <w:rPr>
+          <w:rFonts w:hint="eastAsia"/>
+        </w:rPr>
+        <w:t>function</w:t>
+      </w:r>
+      <w:r>
+        <w:rPr>
+          <w:rFonts w:hint="eastAsia"/>
+        </w:rPr>
+        <w:t>以利後續直接使用</w:t>
+      </w:r>
+    </w:p>
+    <w:p>
       <w:r>
         <w:rPr>
           <w:noProof/>
         </w:rPr>
         <w:drawing>
-          <wp:inline distT="0" distB="0" distL="0" distR="0" wp14:anchorId="176F14A9" wp14:editId="7FE561EB">
-            <wp:extent cx="5274310" cy="994410"/>
-            <wp:effectExtent l="0" t="0" r="2540" b="0"/>
-            <wp:docPr id="9" name="圖片 9"/>
+          <wp:inline distT="0" distB="0" distL="0" distR="0" wp14:anchorId="3FCE15D8" wp14:editId="5DB288D5">
+            <wp:extent cx="5274310" cy="1763395"/>
+            <wp:effectExtent l="0" t="0" r="2540" b="8255"/>
+            <wp:docPr id="18" name="圖片 18"/>
             <wp:cNvGraphicFramePr>
               <a:graphicFrameLocks xmlns:a="http://schemas.openxmlformats.org/drawingml/2006/main" noChangeAspect="1"/>
             </wp:cNvGraphicFramePr>
@@ -1093,7 +1248,7 @@
                   <pic:spPr>
                     <a:xfrm>
                       <a:off x="0" y="0"/>
-                      <a:ext cx="5274310" cy="994410"/>
+                      <a:ext cx="5274310" cy="1763395"/>
                     </a:xfrm>
                     <a:prstGeom prst="rect">
                       <a:avLst/>
@@ -1107,119 +1262,21 @@
       </w:r>
     </w:p>
     <w:p>
-      <w:r>
-        <w:rPr>
-          <w:rFonts w:ascii="Times New Roman" w:hAnsi="Times New Roman" w:cs="Times New Roman"/>
-        </w:rPr>
-        <w:t xml:space="preserve">3) </w:t>
-      </w:r>
-      <w:proofErr w:type="spellStart"/>
-      <w:r>
-        <w:rPr>
-          <w:rFonts w:ascii="Times New Roman" w:hAnsi="Times New Roman" w:cs="Times New Roman" w:hint="eastAsia"/>
-        </w:rPr>
-        <w:t>A_left</w:t>
-      </w:r>
-      <w:proofErr w:type="spellEnd"/>
-      <w:r>
-        <w:rPr>
-          <w:rFonts w:ascii="Times New Roman" w:hAnsi="Times New Roman" w:cs="Times New Roman" w:hint="eastAsia"/>
-        </w:rPr>
-        <w:t>就是做完</w:t>
-      </w:r>
-      <w:r>
-        <w:rPr>
-          <w:rFonts w:ascii="Times New Roman" w:hAnsi="Times New Roman" w:cs="Times New Roman" w:hint="eastAsia"/>
-        </w:rPr>
-        <w:t>binary erosion</w:t>
-      </w:r>
-      <w:r>
-        <w:rPr>
-          <w:rFonts w:ascii="Times New Roman" w:hAnsi="Times New Roman" w:cs="Times New Roman" w:hint="eastAsia"/>
-        </w:rPr>
-        <w:t>的結果，</w:t>
-      </w:r>
-      <w:r>
-        <w:rPr>
-          <w:rFonts w:hint="eastAsia"/>
-        </w:rPr>
-        <w:t>左邊為二元化</w:t>
-      </w:r>
-      <w:r>
-        <w:rPr>
-          <w:rFonts w:hint="eastAsia"/>
-        </w:rPr>
-        <w:t xml:space="preserve"> </w:t>
-      </w:r>
-      <w:r>
-        <w:rPr>
-          <w:rFonts w:hint="eastAsia"/>
-        </w:rPr>
-        <w:t>右邊為</w:t>
-      </w:r>
-      <w:r>
-        <w:rPr>
-          <w:rFonts w:ascii="Times New Roman" w:hAnsi="Times New Roman" w:cs="Times New Roman" w:hint="eastAsia"/>
-        </w:rPr>
-        <w:t>erosion</w:t>
-      </w:r>
-      <w:r>
-        <w:rPr>
-          <w:rFonts w:hint="eastAsia"/>
-        </w:rPr>
-        <w:t>的結果</w:t>
-      </w:r>
-    </w:p>
-    <w:p>
+      <w:pPr>
+        <w:rPr>
+          <w:rFonts w:hint="eastAsia"/>
+        </w:rPr>
+      </w:pPr>
       <w:r>
         <w:rPr>
           <w:noProof/>
         </w:rPr>
+        <w:lastRenderedPageBreak/>
         <w:drawing>
-          <wp:inline distT="0" distB="0" distL="0" distR="0" wp14:anchorId="054EC5AA" wp14:editId="3A01B7CA">
-            <wp:extent cx="2558416" cy="2513998"/>
-            <wp:effectExtent l="0" t="0" r="0" b="635"/>
-            <wp:docPr id="11" name="圖片 11"/>
-            <wp:cNvGraphicFramePr>
-              <a:graphicFrameLocks xmlns:a="http://schemas.openxmlformats.org/drawingml/2006/main" noChangeAspect="1"/>
-            </wp:cNvGraphicFramePr>
-            <a:graphic xmlns:a="http://schemas.openxmlformats.org/drawingml/2006/main">
-              <a:graphicData uri="http://schemas.openxmlformats.org/drawingml/2006/picture">
-                <pic:pic xmlns:pic="http://schemas.openxmlformats.org/drawingml/2006/picture">
-                  <pic:nvPicPr>
-                    <pic:cNvPr id="1" name=""/>
-                    <pic:cNvPicPr/>
-                  </pic:nvPicPr>
-                  <pic:blipFill>
-                    <a:blip r:embed="rId8"/>
-                    <a:stretch>
-                      <a:fillRect/>
-                    </a:stretch>
-                  </pic:blipFill>
-                  <pic:spPr>
-                    <a:xfrm>
-                      <a:off x="0" y="0"/>
-                      <a:ext cx="2570967" cy="2526331"/>
-                    </a:xfrm>
-                    <a:prstGeom prst="rect">
-                      <a:avLst/>
-                    </a:prstGeom>
-                  </pic:spPr>
-                </pic:pic>
-              </a:graphicData>
-            </a:graphic>
-          </wp:inline>
-        </w:drawing>
-      </w:r>
-      <w:r>
-        <w:rPr>
-          <w:noProof/>
-        </w:rPr>
-        <w:drawing>
-          <wp:inline distT="0" distB="0" distL="0" distR="0" wp14:anchorId="62D6C3F7" wp14:editId="0A3F2439">
-            <wp:extent cx="2681950" cy="2505502"/>
-            <wp:effectExtent l="0" t="0" r="4445" b="9525"/>
-            <wp:docPr id="10" name="圖片 10"/>
+          <wp:inline distT="0" distB="0" distL="0" distR="0" wp14:anchorId="53DEAC7F" wp14:editId="7BF9E32D">
+            <wp:extent cx="5274310" cy="1569085"/>
+            <wp:effectExtent l="0" t="0" r="2540" b="0"/>
+            <wp:docPr id="19" name="圖片 19"/>
             <wp:cNvGraphicFramePr>
               <a:graphicFrameLocks xmlns:a="http://schemas.openxmlformats.org/drawingml/2006/main" noChangeAspect="1"/>
             </wp:cNvGraphicFramePr>
@@ -1239,7 +1296,7 @@
                   <pic:spPr>
                     <a:xfrm>
                       <a:off x="0" y="0"/>
-                      <a:ext cx="2727459" cy="2548017"/>
+                      <a:ext cx="5274310" cy="1569085"/>
                     </a:xfrm>
                     <a:prstGeom prst="rect">
                       <a:avLst/>
@@ -1251,15 +1308,577 @@
           </wp:inline>
         </w:drawing>
       </w:r>
+    </w:p>
+    <w:p>
+      <w:r>
+        <w:rPr>
+          <w:rFonts w:hint="eastAsia"/>
+        </w:rPr>
+        <w:t>做法</w:t>
+      </w:r>
+      <w:r>
+        <w:rPr>
+          <w:rFonts w:hint="eastAsia"/>
+        </w:rPr>
+        <w:t>:</w:t>
+      </w:r>
+    </w:p>
+    <w:p/>
+    <w:p/>
+    <w:p>
+      <w:pPr>
+        <w:rPr>
+          <w:rFonts w:hint="eastAsia"/>
+        </w:rPr>
+      </w:pPr>
+      <w:r>
+        <w:t xml:space="preserve">4. </w:t>
+      </w:r>
+      <w:r>
+        <w:rPr>
+          <w:rFonts w:hint="eastAsia"/>
+        </w:rPr>
+        <w:t>實做</w:t>
+      </w:r>
+      <w:r>
+        <w:rPr>
+          <w:rFonts w:hint="eastAsia"/>
+        </w:rPr>
+        <w:t>opening</w:t>
+      </w:r>
+    </w:p>
+    <w:p>
+      <w:r>
+        <w:rPr>
+          <w:rFonts w:hint="eastAsia"/>
+        </w:rPr>
+        <w:t>做法</w:t>
+      </w:r>
+      <w:r>
+        <w:rPr>
+          <w:rFonts w:hint="eastAsia"/>
+        </w:rPr>
+        <w:t>:</w:t>
+      </w:r>
+    </w:p>
+    <w:p>
+      <w:pPr>
+        <w:rPr>
+          <w:rFonts w:hint="eastAsia"/>
+        </w:rPr>
+      </w:pPr>
+      <w:r>
+        <w:t xml:space="preserve">1) </w:t>
+      </w:r>
+      <w:proofErr w:type="gramStart"/>
+      <w:r>
+        <w:rPr>
+          <w:rFonts w:hint="eastAsia"/>
+        </w:rPr>
+        <w:t>先算</w:t>
+      </w:r>
+      <w:proofErr w:type="gramEnd"/>
+      <w:r>
+        <w:rPr>
+          <w:rFonts w:hint="eastAsia"/>
+        </w:rPr>
+        <w:t>erosion</w:t>
+      </w:r>
+    </w:p>
+    <w:p>
+      <w:pPr>
+        <w:rPr>
+          <w:rFonts w:hint="eastAsia"/>
+        </w:rPr>
+      </w:pPr>
+      <w:r>
+        <w:t xml:space="preserve">2) </w:t>
+      </w:r>
+      <w:r>
+        <w:rPr>
+          <w:rFonts w:hint="eastAsia"/>
+        </w:rPr>
+        <w:t>求步驟</w:t>
+      </w:r>
+      <w:proofErr w:type="gramStart"/>
+      <w:r>
+        <w:rPr>
+          <w:rFonts w:hint="eastAsia"/>
+        </w:rPr>
+        <w:t>一</w:t>
+      </w:r>
+      <w:proofErr w:type="gramEnd"/>
+      <w:r>
+        <w:rPr>
+          <w:rFonts w:hint="eastAsia"/>
+        </w:rPr>
+        <w:t>erosion</w:t>
+      </w:r>
+      <w:r>
+        <w:rPr>
+          <w:rFonts w:hint="eastAsia"/>
+        </w:rPr>
+        <w:t>結果的</w:t>
+      </w:r>
+      <w:r>
+        <w:rPr>
+          <w:rFonts w:hint="eastAsia"/>
+        </w:rPr>
+        <w:t>position</w:t>
+      </w:r>
+    </w:p>
+    <w:p>
+      <w:r>
+        <w:t xml:space="preserve">3) </w:t>
+      </w:r>
+      <w:r>
+        <w:rPr>
+          <w:rFonts w:hint="eastAsia"/>
+        </w:rPr>
+        <w:t>再算</w:t>
+      </w:r>
+      <w:r>
+        <w:rPr>
+          <w:rFonts w:hint="eastAsia"/>
+        </w:rPr>
+        <w:t>dilation</w:t>
+      </w:r>
+    </w:p>
+    <w:p>
+      <w:pPr>
+        <w:rPr>
+          <w:rFonts w:hint="eastAsia"/>
+        </w:rPr>
+      </w:pPr>
+      <w:r>
+        <w:rPr>
+          <w:noProof/>
+        </w:rPr>
+        <w:drawing>
+          <wp:inline distT="0" distB="0" distL="0" distR="0" wp14:anchorId="1CCDF538" wp14:editId="0E764CAF">
+            <wp:extent cx="4419600" cy="2114550"/>
+            <wp:effectExtent l="0" t="0" r="0" b="0"/>
+            <wp:docPr id="20" name="圖片 20"/>
+            <wp:cNvGraphicFramePr>
+              <a:graphicFrameLocks xmlns:a="http://schemas.openxmlformats.org/drawingml/2006/main" noChangeAspect="1"/>
+            </wp:cNvGraphicFramePr>
+            <a:graphic xmlns:a="http://schemas.openxmlformats.org/drawingml/2006/main">
+              <a:graphicData uri="http://schemas.openxmlformats.org/drawingml/2006/picture">
+                <pic:pic xmlns:pic="http://schemas.openxmlformats.org/drawingml/2006/picture">
+                  <pic:nvPicPr>
+                    <pic:cNvPr id="1" name=""/>
+                    <pic:cNvPicPr/>
+                  </pic:nvPicPr>
+                  <pic:blipFill>
+                    <a:blip r:embed="rId13"/>
+                    <a:stretch>
+                      <a:fillRect/>
+                    </a:stretch>
+                  </pic:blipFill>
+                  <pic:spPr>
+                    <a:xfrm>
+                      <a:off x="0" y="0"/>
+                      <a:ext cx="4419600" cy="2114550"/>
+                    </a:xfrm>
+                    <a:prstGeom prst="rect">
+                      <a:avLst/>
+                    </a:prstGeom>
+                  </pic:spPr>
+                </pic:pic>
+              </a:graphicData>
+            </a:graphic>
+          </wp:inline>
+        </w:drawing>
+      </w:r>
+    </w:p>
+    <w:p>
+      <w:r>
+        <w:rPr>
+          <w:rFonts w:hint="eastAsia"/>
+        </w:rPr>
+        <w:t>左邊為二元化</w:t>
+      </w:r>
+      <w:r>
+        <w:rPr>
+          <w:rFonts w:hint="eastAsia"/>
+        </w:rPr>
+        <w:t xml:space="preserve"> </w:t>
+      </w:r>
+      <w:r>
+        <w:rPr>
+          <w:rFonts w:hint="eastAsia"/>
+        </w:rPr>
+        <w:t>右邊為</w:t>
+      </w:r>
+      <w:r>
+        <w:t>opening</w:t>
+      </w:r>
+      <w:r>
+        <w:rPr>
+          <w:rFonts w:hint="eastAsia"/>
+        </w:rPr>
+        <w:t>的結果</w:t>
+      </w:r>
+    </w:p>
+    <w:p>
+      <w:r>
+        <w:rPr>
+          <w:noProof/>
+        </w:rPr>
+        <w:drawing>
+          <wp:inline distT="0" distB="0" distL="0" distR="0" wp14:anchorId="67D4AC2B" wp14:editId="64DDD4DF">
+            <wp:extent cx="2337876" cy="2297286"/>
+            <wp:effectExtent l="0" t="0" r="5715" b="8255"/>
+            <wp:docPr id="21" name="圖片 21"/>
+            <wp:cNvGraphicFramePr>
+              <a:graphicFrameLocks xmlns:a="http://schemas.openxmlformats.org/drawingml/2006/main" noChangeAspect="1"/>
+            </wp:cNvGraphicFramePr>
+            <a:graphic xmlns:a="http://schemas.openxmlformats.org/drawingml/2006/main">
+              <a:graphicData uri="http://schemas.openxmlformats.org/drawingml/2006/picture">
+                <pic:pic xmlns:pic="http://schemas.openxmlformats.org/drawingml/2006/picture">
+                  <pic:nvPicPr>
+                    <pic:cNvPr id="1" name=""/>
+                    <pic:cNvPicPr/>
+                  </pic:nvPicPr>
+                  <pic:blipFill>
+                    <a:blip r:embed="rId7"/>
+                    <a:stretch>
+                      <a:fillRect/>
+                    </a:stretch>
+                  </pic:blipFill>
+                  <pic:spPr>
+                    <a:xfrm>
+                      <a:off x="0" y="0"/>
+                      <a:ext cx="2356336" cy="2315426"/>
+                    </a:xfrm>
+                    <a:prstGeom prst="rect">
+                      <a:avLst/>
+                    </a:prstGeom>
+                  </pic:spPr>
+                </pic:pic>
+              </a:graphicData>
+            </a:graphic>
+          </wp:inline>
+        </w:drawing>
+      </w:r>
+      <w:r>
+        <w:rPr>
+          <w:noProof/>
+        </w:rPr>
+        <w:drawing>
+          <wp:inline distT="0" distB="0" distL="0" distR="0" wp14:anchorId="10DB372A" wp14:editId="30F12D86">
+            <wp:extent cx="2400912" cy="2292536"/>
+            <wp:effectExtent l="0" t="0" r="0" b="0"/>
+            <wp:docPr id="22" name="圖片 22"/>
+            <wp:cNvGraphicFramePr>
+              <a:graphicFrameLocks xmlns:a="http://schemas.openxmlformats.org/drawingml/2006/main" noChangeAspect="1"/>
+            </wp:cNvGraphicFramePr>
+            <a:graphic xmlns:a="http://schemas.openxmlformats.org/drawingml/2006/main">
+              <a:graphicData uri="http://schemas.openxmlformats.org/drawingml/2006/picture">
+                <pic:pic xmlns:pic="http://schemas.openxmlformats.org/drawingml/2006/picture">
+                  <pic:nvPicPr>
+                    <pic:cNvPr id="1" name=""/>
+                    <pic:cNvPicPr/>
+                  </pic:nvPicPr>
+                  <pic:blipFill>
+                    <a:blip r:embed="rId14"/>
+                    <a:stretch>
+                      <a:fillRect/>
+                    </a:stretch>
+                  </pic:blipFill>
+                  <pic:spPr>
+                    <a:xfrm>
+                      <a:off x="0" y="0"/>
+                      <a:ext cx="2407712" cy="2299029"/>
+                    </a:xfrm>
+                    <a:prstGeom prst="rect">
+                      <a:avLst/>
+                    </a:prstGeom>
+                  </pic:spPr>
+                </pic:pic>
+              </a:graphicData>
+            </a:graphic>
+          </wp:inline>
+        </w:drawing>
+      </w:r>
+    </w:p>
+    <w:p/>
+    <w:p>
+      <w:pPr>
+        <w:rPr>
+          <w:rFonts w:hint="eastAsia"/>
+        </w:rPr>
+      </w:pPr>
+      <w:r>
+        <w:rPr>
+          <w:rFonts w:hint="eastAsia"/>
+        </w:rPr>
+        <w:lastRenderedPageBreak/>
+        <w:t xml:space="preserve">5. </w:t>
+      </w:r>
+      <w:r>
+        <w:rPr>
+          <w:rFonts w:hint="eastAsia"/>
+        </w:rPr>
+        <w:t>實做</w:t>
+      </w:r>
+      <w:r>
+        <w:rPr>
+          <w:rFonts w:hint="eastAsia"/>
+        </w:rPr>
+        <w:t>closing</w:t>
+      </w:r>
+    </w:p>
+    <w:p>
+      <w:r>
+        <w:rPr>
+          <w:rFonts w:hint="eastAsia"/>
+        </w:rPr>
+        <w:t>做法</w:t>
+      </w:r>
+      <w:r>
+        <w:rPr>
+          <w:rFonts w:hint="eastAsia"/>
+        </w:rPr>
+        <w:t>:</w:t>
+      </w:r>
+    </w:p>
+    <w:p>
+      <w:pPr>
+        <w:rPr>
+          <w:rFonts w:hint="eastAsia"/>
+        </w:rPr>
+      </w:pPr>
+      <w:r>
+        <w:t xml:space="preserve">1) </w:t>
+      </w:r>
+      <w:proofErr w:type="gramStart"/>
+      <w:r>
+        <w:rPr>
+          <w:rFonts w:hint="eastAsia"/>
+        </w:rPr>
+        <w:t>先算</w:t>
+      </w:r>
+      <w:proofErr w:type="gramEnd"/>
+      <w:r>
+        <w:t>dilation</w:t>
+      </w:r>
+    </w:p>
+    <w:p>
+      <w:pPr>
+        <w:rPr>
+          <w:rFonts w:hint="eastAsia"/>
+        </w:rPr>
+      </w:pPr>
+      <w:r>
+        <w:t xml:space="preserve">2) </w:t>
+      </w:r>
+      <w:r>
+        <w:rPr>
+          <w:rFonts w:hint="eastAsia"/>
+        </w:rPr>
+        <w:t>求步驟</w:t>
+      </w:r>
+      <w:proofErr w:type="gramStart"/>
+      <w:r>
+        <w:rPr>
+          <w:rFonts w:hint="eastAsia"/>
+        </w:rPr>
+        <w:t>一</w:t>
+      </w:r>
+      <w:proofErr w:type="gramEnd"/>
+      <w:r>
+        <w:t>dilation</w:t>
+      </w:r>
+      <w:r>
+        <w:rPr>
+          <w:rFonts w:hint="eastAsia"/>
+        </w:rPr>
+        <w:t>結果的</w:t>
+      </w:r>
+      <w:r>
+        <w:rPr>
+          <w:rFonts w:hint="eastAsia"/>
+        </w:rPr>
+        <w:t>position</w:t>
+      </w:r>
+    </w:p>
+    <w:p>
+      <w:r>
+        <w:t xml:space="preserve">3) </w:t>
+      </w:r>
+      <w:r>
+        <w:rPr>
+          <w:rFonts w:hint="eastAsia"/>
+        </w:rPr>
+        <w:t>再算</w:t>
+      </w:r>
+      <w:r>
+        <w:rPr>
+          <w:rFonts w:hint="eastAsia"/>
+        </w:rPr>
+        <w:t>erosion</w:t>
+      </w:r>
+    </w:p>
+    <w:p>
+      <w:r>
+        <w:rPr>
+          <w:noProof/>
+        </w:rPr>
+        <w:drawing>
+          <wp:inline distT="0" distB="0" distL="0" distR="0" wp14:anchorId="464C4520" wp14:editId="5648B6E8">
+            <wp:extent cx="4352925" cy="2114550"/>
+            <wp:effectExtent l="0" t="0" r="9525" b="0"/>
+            <wp:docPr id="23" name="圖片 23"/>
+            <wp:cNvGraphicFramePr>
+              <a:graphicFrameLocks xmlns:a="http://schemas.openxmlformats.org/drawingml/2006/main" noChangeAspect="1"/>
+            </wp:cNvGraphicFramePr>
+            <a:graphic xmlns:a="http://schemas.openxmlformats.org/drawingml/2006/main">
+              <a:graphicData uri="http://schemas.openxmlformats.org/drawingml/2006/picture">
+                <pic:pic xmlns:pic="http://schemas.openxmlformats.org/drawingml/2006/picture">
+                  <pic:nvPicPr>
+                    <pic:cNvPr id="1" name=""/>
+                    <pic:cNvPicPr/>
+                  </pic:nvPicPr>
+                  <pic:blipFill>
+                    <a:blip r:embed="rId15"/>
+                    <a:stretch>
+                      <a:fillRect/>
+                    </a:stretch>
+                  </pic:blipFill>
+                  <pic:spPr>
+                    <a:xfrm>
+                      <a:off x="0" y="0"/>
+                      <a:ext cx="4352925" cy="2114550"/>
+                    </a:xfrm>
+                    <a:prstGeom prst="rect">
+                      <a:avLst/>
+                    </a:prstGeom>
+                  </pic:spPr>
+                </pic:pic>
+              </a:graphicData>
+            </a:graphic>
+          </wp:inline>
+        </w:drawing>
+      </w:r>
+    </w:p>
+    <w:p>
+      <w:r>
+        <w:rPr>
+          <w:rFonts w:hint="eastAsia"/>
+        </w:rPr>
+        <w:t>左邊為二元化</w:t>
+      </w:r>
+      <w:r>
+        <w:rPr>
+          <w:rFonts w:hint="eastAsia"/>
+        </w:rPr>
+        <w:t xml:space="preserve"> </w:t>
+      </w:r>
+      <w:r>
+        <w:rPr>
+          <w:rFonts w:hint="eastAsia"/>
+        </w:rPr>
+        <w:t>右邊為</w:t>
+      </w:r>
+      <w:r>
+        <w:t>closing</w:t>
+      </w:r>
+      <w:r>
+        <w:rPr>
+          <w:rFonts w:hint="eastAsia"/>
+        </w:rPr>
+        <w:t>的結果</w:t>
+      </w:r>
+    </w:p>
+    <w:p>
+      <w:pPr>
+        <w:rPr>
+          <w:rFonts w:hint="eastAsia"/>
+        </w:rPr>
+      </w:pPr>
+      <w:r>
+        <w:rPr>
+          <w:noProof/>
+        </w:rPr>
+        <w:drawing>
+          <wp:inline distT="0" distB="0" distL="0" distR="0" wp14:anchorId="2A857924" wp14:editId="5D852109">
+            <wp:extent cx="2337876" cy="2297286"/>
+            <wp:effectExtent l="0" t="0" r="5715" b="8255"/>
+            <wp:docPr id="24" name="圖片 24"/>
+            <wp:cNvGraphicFramePr>
+              <a:graphicFrameLocks xmlns:a="http://schemas.openxmlformats.org/drawingml/2006/main" noChangeAspect="1"/>
+            </wp:cNvGraphicFramePr>
+            <a:graphic xmlns:a="http://schemas.openxmlformats.org/drawingml/2006/main">
+              <a:graphicData uri="http://schemas.openxmlformats.org/drawingml/2006/picture">
+                <pic:pic xmlns:pic="http://schemas.openxmlformats.org/drawingml/2006/picture">
+                  <pic:nvPicPr>
+                    <pic:cNvPr id="1" name=""/>
+                    <pic:cNvPicPr/>
+                  </pic:nvPicPr>
+                  <pic:blipFill>
+                    <a:blip r:embed="rId7"/>
+                    <a:stretch>
+                      <a:fillRect/>
+                    </a:stretch>
+                  </pic:blipFill>
+                  <pic:spPr>
+                    <a:xfrm>
+                      <a:off x="0" y="0"/>
+                      <a:ext cx="2356336" cy="2315426"/>
+                    </a:xfrm>
+                    <a:prstGeom prst="rect">
+                      <a:avLst/>
+                    </a:prstGeom>
+                  </pic:spPr>
+                </pic:pic>
+              </a:graphicData>
+            </a:graphic>
+          </wp:inline>
+        </w:drawing>
+      </w:r>
+      <w:r>
+        <w:rPr>
+          <w:noProof/>
+        </w:rPr>
+        <w:drawing>
+          <wp:inline distT="0" distB="0" distL="0" distR="0" wp14:anchorId="06833D92" wp14:editId="55F4BC23">
+            <wp:extent cx="2361538" cy="2304338"/>
+            <wp:effectExtent l="0" t="0" r="1270" b="1270"/>
+            <wp:docPr id="25" name="圖片 25"/>
+            <wp:cNvGraphicFramePr>
+              <a:graphicFrameLocks xmlns:a="http://schemas.openxmlformats.org/drawingml/2006/main" noChangeAspect="1"/>
+            </wp:cNvGraphicFramePr>
+            <a:graphic xmlns:a="http://schemas.openxmlformats.org/drawingml/2006/main">
+              <a:graphicData uri="http://schemas.openxmlformats.org/drawingml/2006/picture">
+                <pic:pic xmlns:pic="http://schemas.openxmlformats.org/drawingml/2006/picture">
+                  <pic:nvPicPr>
+                    <pic:cNvPr id="1" name=""/>
+                    <pic:cNvPicPr/>
+                  </pic:nvPicPr>
+                  <pic:blipFill>
+                    <a:blip r:embed="rId16"/>
+                    <a:stretch>
+                      <a:fillRect/>
+                    </a:stretch>
+                  </pic:blipFill>
+                  <pic:spPr>
+                    <a:xfrm>
+                      <a:off x="0" y="0"/>
+                      <a:ext cx="2369688" cy="2312291"/>
+                    </a:xfrm>
+                    <a:prstGeom prst="rect">
+                      <a:avLst/>
+                    </a:prstGeom>
+                  </pic:spPr>
+                </pic:pic>
+              </a:graphicData>
+            </a:graphic>
+          </wp:inline>
+        </w:drawing>
+      </w:r>
       <w:bookmarkStart w:id="0" w:name="_GoBack"/>
       <w:bookmarkEnd w:id="0"/>
-    </w:p>
-    <w:p>
-      <w:pPr>
-        <w:rPr>
-          <w:rFonts w:hint="eastAsia"/>
-        </w:rPr>
-      </w:pPr>
     </w:p>
     <w:sectPr>
       <w:pgSz w:w="11906" w:h="16838"/>
@@ -1669,6 +2288,7 @@
   <w:style w:type="character" w:default="1" w:styleId="a0">
     <w:name w:val="Default Paragraph Font"/>
     <w:uiPriority w:val="1"/>
+    <w:semiHidden/>
     <w:unhideWhenUsed/>
   </w:style>
   <w:style w:type="table" w:default="1" w:styleId="a1">

</xml_diff>